<commit_message>
Acrescentando a rota de cadastro e detalhamento de pedido
</commit_message>
<xml_diff>
--- a/README.docx
+++ b/README.docx
@@ -642,13 +642,18 @@
         <w:t xml:space="preserve"> </w:t>
       </w:r>
       <w:r>
-        <w:t>os arquivos: “.</w:t>
+        <w:t xml:space="preserve">os arquivos: </w:t>
+      </w:r>
+      <w:proofErr w:type="gramStart"/>
+      <w:r>
+        <w:t>“.</w:t>
       </w:r>
       <w:proofErr w:type="spellStart"/>
       <w:r>
         <w:t>env</w:t>
       </w:r>
       <w:proofErr w:type="spellEnd"/>
+      <w:proofErr w:type="gramEnd"/>
       <w:r>
         <w:t>”, “configuração.py”</w:t>
       </w:r>
@@ -666,6 +671,7 @@
           <w:szCs w:val="32"/>
         </w:rPr>
       </w:pPr>
+      <w:proofErr w:type="gramStart"/>
       <w:r>
         <w:rPr>
           <w:b/>
@@ -686,6 +692,7 @@
         <w:t>env</w:t>
       </w:r>
       <w:proofErr w:type="spellEnd"/>
+      <w:proofErr w:type="gramEnd"/>
     </w:p>
     <w:p>
       <w:pPr>
@@ -851,10 +858,12 @@
         <w:jc w:val="both"/>
       </w:pPr>
       <w:proofErr w:type="spellStart"/>
+      <w:proofErr w:type="gramStart"/>
       <w:r>
         <w:t>rotas.administrador</w:t>
       </w:r>
       <w:proofErr w:type="spellEnd"/>
+      <w:proofErr w:type="gramEnd"/>
       <w:r>
         <w:t xml:space="preserve"> (</w:t>
       </w:r>
@@ -873,11 +882,13 @@
         <w:jc w:val="both"/>
       </w:pPr>
       <w:proofErr w:type="spellStart"/>
+      <w:proofErr w:type="gramStart"/>
       <w:r>
         <w:lastRenderedPageBreak/>
         <w:t>rotas.cliente</w:t>
       </w:r>
       <w:proofErr w:type="spellEnd"/>
+      <w:proofErr w:type="gramEnd"/>
       <w:r>
         <w:t xml:space="preserve"> (</w:t>
       </w:r>
@@ -896,10 +907,12 @@
         <w:jc w:val="both"/>
       </w:pPr>
       <w:proofErr w:type="spellStart"/>
+      <w:proofErr w:type="gramStart"/>
       <w:r>
         <w:t>bancodedados.bancodedados</w:t>
       </w:r>
       <w:proofErr w:type="spellEnd"/>
+      <w:proofErr w:type="gramEnd"/>
       <w:r>
         <w:t xml:space="preserve"> (</w:t>
       </w:r>
@@ -1106,11 +1119,16 @@
       <w:r>
         <w:t xml:space="preserve">. Quando executado, todo as </w:t>
       </w:r>
+      <w:proofErr w:type="gramStart"/>
       <w:r>
         <w:t xml:space="preserve">rotas </w:t>
       </w:r>
       <w:r>
-        <w:t xml:space="preserve"> já implementadas </w:t>
+        <w:t xml:space="preserve"> já</w:t>
+      </w:r>
+      <w:proofErr w:type="gramEnd"/>
+      <w:r>
+        <w:t xml:space="preserve"> implementadas </w:t>
       </w:r>
       <w:r>
         <w:t>ficam disponíveis</w:t>
@@ -1241,13 +1259,18 @@
         <w:t>Em seguida iniciamos o servidor com o m</w:t>
       </w:r>
       <w:r>
-        <w:t>étodo “.</w:t>
+        <w:t xml:space="preserve">étodo </w:t>
+      </w:r>
+      <w:proofErr w:type="gramStart"/>
+      <w:r>
+        <w:t>“.</w:t>
       </w:r>
       <w:proofErr w:type="spellStart"/>
       <w:r>
         <w:t>run</w:t>
       </w:r>
       <w:proofErr w:type="spellEnd"/>
+      <w:proofErr w:type="gramEnd"/>
       <w:r>
         <w:t xml:space="preserve">”. Por padrão o servidor criado no </w:t>
       </w:r>
@@ -1838,6 +1861,7 @@
         <w:jc w:val="both"/>
       </w:pPr>
       <w:proofErr w:type="spellStart"/>
+      <w:proofErr w:type="gramStart"/>
       <w:r>
         <w:t>b</w:t>
       </w:r>
@@ -1845,6 +1869,7 @@
         <w:t>ancodedados.bancodedados</w:t>
       </w:r>
       <w:proofErr w:type="spellEnd"/>
+      <w:proofErr w:type="gramEnd"/>
       <w:r>
         <w:t xml:space="preserve"> (</w:t>
       </w:r>
@@ -2100,10 +2125,12 @@
         <w:jc w:val="both"/>
       </w:pPr>
       <w:proofErr w:type="spellStart"/>
+      <w:proofErr w:type="gramStart"/>
       <w:r>
         <w:t>bancodedados.bancodedados</w:t>
       </w:r>
       <w:proofErr w:type="spellEnd"/>
+      <w:proofErr w:type="gramEnd"/>
       <w:r>
         <w:t xml:space="preserve"> (</w:t>
       </w:r>
@@ -2448,11 +2475,16 @@
         <w:jc w:val="both"/>
       </w:pPr>
       <w:proofErr w:type="spellStart"/>
+      <w:proofErr w:type="gramStart"/>
       <w:r>
         <w:t>b</w:t>
       </w:r>
       <w:r>
-        <w:t>ancodedados.modelos.Mesas</w:t>
+        <w:t>ancodedados.modelos</w:t>
+      </w:r>
+      <w:proofErr w:type="gramEnd"/>
+      <w:r>
+        <w:t>.Mesas</w:t>
       </w:r>
       <w:proofErr w:type="spellEnd"/>
       <w:r>
@@ -2495,10 +2527,12 @@
         <w:jc w:val="both"/>
       </w:pPr>
       <w:proofErr w:type="spellStart"/>
+      <w:proofErr w:type="gramStart"/>
       <w:r>
         <w:t>bancodedados.bancodedados</w:t>
       </w:r>
       <w:proofErr w:type="spellEnd"/>
+      <w:proofErr w:type="gramEnd"/>
       <w:r>
         <w:t xml:space="preserve"> (</w:t>
       </w:r>
@@ -2612,8 +2646,16 @@
         <w:ind w:left="2124" w:firstLine="12"/>
         <w:jc w:val="both"/>
       </w:pPr>
-      <w:r>
-        <w:t>observação: Campo de texto</w:t>
+      <w:proofErr w:type="spellStart"/>
+      <w:r>
+        <w:t>observa</w:t>
+      </w:r>
+      <w:r>
+        <w:t>cao</w:t>
+      </w:r>
+      <w:proofErr w:type="spellEnd"/>
+      <w:r>
+        <w:t>: Campo de texto</w:t>
       </w:r>
       <w:r>
         <w:t xml:space="preserve"> (</w:t>
@@ -2819,8 +2861,13 @@
         <w:jc w:val="both"/>
       </w:pPr>
       <w:proofErr w:type="spellStart"/>
-      <w:r>
-        <w:t>bancodedados.modelos.</w:t>
+      <w:proofErr w:type="gramStart"/>
+      <w:r>
+        <w:t>bancodedados.modelos</w:t>
+      </w:r>
+      <w:proofErr w:type="gramEnd"/>
+      <w:r>
+        <w:t>.</w:t>
       </w:r>
       <w:r>
         <w:t>Categorias</w:t>
@@ -2863,10 +2910,12 @@
         <w:jc w:val="both"/>
       </w:pPr>
       <w:proofErr w:type="spellStart"/>
+      <w:proofErr w:type="gramStart"/>
       <w:r>
         <w:t>bancodedados.bancodedados</w:t>
       </w:r>
       <w:proofErr w:type="spellEnd"/>
+      <w:proofErr w:type="gramEnd"/>
       <w:r>
         <w:t xml:space="preserve"> (</w:t>
       </w:r>
@@ -3265,10 +3314,12 @@
         <w:jc w:val="both"/>
       </w:pPr>
       <w:proofErr w:type="spellStart"/>
+      <w:proofErr w:type="gramStart"/>
       <w:r>
         <w:t>bancodedados.bancodedados</w:t>
       </w:r>
       <w:proofErr w:type="spellEnd"/>
+      <w:proofErr w:type="gramEnd"/>
       <w:r>
         <w:t xml:space="preserve"> (</w:t>
       </w:r>
@@ -3432,8 +3483,13 @@
       <w:r>
         <w:t>(</w:t>
       </w:r>
-      <w:r>
-        <w:t xml:space="preserve">Calculo de total, conferencia de </w:t>
+      <w:proofErr w:type="gramStart"/>
+      <w:r>
+        <w:t>Calculo</w:t>
+      </w:r>
+      <w:proofErr w:type="gramEnd"/>
+      <w:r>
+        <w:t xml:space="preserve"> de total, conferencia de </w:t>
       </w:r>
       <w:r>
         <w:t>produtos cadastrados)</w:t>
@@ -3745,13 +3801,18 @@
         <w:t xml:space="preserve">para associar as funções que serão executadas a URL passada como parâmetro </w:t>
       </w:r>
       <w:r>
-        <w:t>em (.</w:t>
+        <w:t xml:space="preserve">em </w:t>
+      </w:r>
+      <w:proofErr w:type="gramStart"/>
+      <w:r>
+        <w:t>(.</w:t>
       </w:r>
       <w:proofErr w:type="spellStart"/>
       <w:r>
         <w:t>route</w:t>
       </w:r>
       <w:proofErr w:type="spellEnd"/>
+      <w:proofErr w:type="gramEnd"/>
       <w:r>
         <w:t>). As funções executadas</w:t>
       </w:r>
@@ -3974,13 +4035,18 @@
       </w:r>
       <w:proofErr w:type="spellEnd"/>
       <w:r>
-        <w:t xml:space="preserve"> para associar as funções que serão executadas a URL passada como parâmetro em (.</w:t>
+        <w:t xml:space="preserve"> para associar as funções que serão executadas a URL passada como parâmetro em </w:t>
+      </w:r>
+      <w:proofErr w:type="gramStart"/>
+      <w:r>
+        <w:t>(.</w:t>
       </w:r>
       <w:proofErr w:type="spellStart"/>
       <w:r>
         <w:t>route</w:t>
       </w:r>
       <w:proofErr w:type="spellEnd"/>
+      <w:proofErr w:type="gramEnd"/>
       <w:r>
         <w:t>). As funções executadas retornam outras funções, os controladores.</w:t>
       </w:r>
@@ -4056,10 +4122,15 @@
         <w:jc w:val="both"/>
       </w:pPr>
       <w:r>
-        <w:t>Os controladores</w:t>
-      </w:r>
-      <w:r>
-        <w:t xml:space="preserve"> foram testadas utilizando o </w:t>
+        <w:t xml:space="preserve">Os controladores foram </w:t>
+      </w:r>
+      <w:proofErr w:type="gramStart"/>
+      <w:r>
+        <w:t>testadas</w:t>
+      </w:r>
+      <w:proofErr w:type="gramEnd"/>
+      <w:r>
+        <w:t xml:space="preserve"> utilizando o </w:t>
       </w:r>
       <w:proofErr w:type="spellStart"/>
       <w:r>
@@ -4083,13 +4154,7 @@
         <w:jc w:val="both"/>
       </w:pPr>
       <w:r>
-        <w:t xml:space="preserve">Todas as rotas protegidas por token </w:t>
-      </w:r>
-      <w:r>
-        <w:t>exigem</w:t>
-      </w:r>
-      <w:r>
-        <w:t xml:space="preserve"> login prévio.</w:t>
+        <w:t>Todas as rotas protegidas por token exigem login prévio.</w:t>
       </w:r>
     </w:p>
     <w:p>
@@ -4630,14 +4695,30 @@
           <w:b/>
           <w:bCs/>
         </w:rPr>
-        <w:t xml:space="preserve">Listagem de todos os produtos cadastrados no banco </w:t>
-      </w:r>
-      <w:r>
-        <w:rPr>
-          <w:b/>
-          <w:bCs/>
-        </w:rPr>
-        <w:t xml:space="preserve"> (Cardápio)</w:t>
+        <w:t xml:space="preserve">Listagem de todos os produtos cadastrados no </w:t>
+      </w:r>
+      <w:proofErr w:type="gramStart"/>
+      <w:r>
+        <w:rPr>
+          <w:b/>
+          <w:bCs/>
+        </w:rPr>
+        <w:t xml:space="preserve">banco </w:t>
+      </w:r>
+      <w:r>
+        <w:rPr>
+          <w:b/>
+          <w:bCs/>
+        </w:rPr>
+        <w:t xml:space="preserve"> (</w:t>
+      </w:r>
+      <w:proofErr w:type="gramEnd"/>
+      <w:r>
+        <w:rPr>
+          <w:b/>
+          <w:bCs/>
+        </w:rPr>
+        <w:t>Cardápio)</w:t>
       </w:r>
     </w:p>
     <w:p>
@@ -4708,12 +4789,16 @@
         <w:rPr>
           <w:b/>
           <w:bCs/>
-        </w:rPr>
-      </w:pPr>
-      <w:r>
-        <w:rPr>
-          <w:b/>
-          <w:bCs/>
+          <w:sz w:val="32"/>
+          <w:szCs w:val="32"/>
+        </w:rPr>
+      </w:pPr>
+      <w:r>
+        <w:rPr>
+          <w:b/>
+          <w:bCs/>
+          <w:sz w:val="32"/>
+          <w:szCs w:val="32"/>
         </w:rPr>
         <w:t>Bibliotecas (Métodos) utilizadas:</w:t>
       </w:r>
@@ -4780,12 +4865,16 @@
         <w:rPr>
           <w:b/>
           <w:bCs/>
-        </w:rPr>
-      </w:pPr>
-      <w:r>
-        <w:rPr>
-          <w:b/>
-          <w:bCs/>
+          <w:sz w:val="32"/>
+          <w:szCs w:val="32"/>
+        </w:rPr>
+      </w:pPr>
+      <w:r>
+        <w:rPr>
+          <w:b/>
+          <w:bCs/>
+          <w:sz w:val="32"/>
+          <w:szCs w:val="32"/>
         </w:rPr>
         <w:t>Tabelas Banco de Dados utilizadas:</w:t>
       </w:r>
@@ -4815,12 +4904,16 @@
         <w:rPr>
           <w:b/>
           <w:bCs/>
-        </w:rPr>
-      </w:pPr>
-      <w:r>
-        <w:rPr>
-          <w:b/>
-          <w:bCs/>
+          <w:sz w:val="32"/>
+          <w:szCs w:val="32"/>
+        </w:rPr>
+      </w:pPr>
+      <w:r>
+        <w:rPr>
+          <w:b/>
+          <w:bCs/>
+          <w:sz w:val="32"/>
+          <w:szCs w:val="32"/>
         </w:rPr>
         <w:t>Detalhamento da execução</w:t>
       </w:r>
@@ -4957,7 +5050,15 @@
         <w:t xml:space="preserve">descrição sonora das propriedades acima citadas. </w:t>
       </w:r>
       <w:r>
-        <w:t xml:space="preserve">Ainda não sabemos qual biblioteca usar. Provavelmente o desenvolvimento da parte visual será utilizando </w:t>
+        <w:t xml:space="preserve">Ainda não sabemos qual biblioteca usar. Provavelmente o desenvolvimento da parte visual será </w:t>
+      </w:r>
+      <w:proofErr w:type="gramStart"/>
+      <w:r>
+        <w:t>utilizando</w:t>
+      </w:r>
+      <w:proofErr w:type="gramEnd"/>
+      <w:r>
+        <w:t xml:space="preserve"> </w:t>
       </w:r>
       <w:proofErr w:type="spellStart"/>
       <w:r>
@@ -5330,27 +5431,28 @@
         <w:t xml:space="preserve">OBS: </w:t>
       </w:r>
       <w:r>
-        <w:t>Ainda defin</w:t>
-      </w:r>
-      <w:r>
-        <w:t>in</w:t>
-      </w:r>
-      <w:r>
-        <w:t xml:space="preserve">do se </w:t>
-      </w:r>
-      <w:r>
-        <w:t>o recurso de acessibilidade sonora dessa função do cardápio será implem</w:t>
-      </w:r>
-      <w:r>
-        <w:t xml:space="preserve">entada no </w:t>
-      </w:r>
-      <w:proofErr w:type="spellStart"/>
-      <w:r>
-        <w:t>backend</w:t>
-      </w:r>
-      <w:proofErr w:type="spellEnd"/>
-      <w:r>
-        <w:t xml:space="preserve"> ou </w:t>
+        <w:t xml:space="preserve">Os recursos de </w:t>
+      </w:r>
+      <w:r>
+        <w:t>acessibilidade sonora d</w:t>
+      </w:r>
+      <w:r>
+        <w:t>a</w:t>
+      </w:r>
+      <w:r>
+        <w:t xml:space="preserve"> </w:t>
+      </w:r>
+      <w:r>
+        <w:t>aplicação</w:t>
+      </w:r>
+      <w:r>
+        <w:t xml:space="preserve"> </w:t>
+      </w:r>
+      <w:r>
+        <w:t>serão implementados no</w:t>
+      </w:r>
+      <w:r>
+        <w:t xml:space="preserve"> </w:t>
       </w:r>
       <w:proofErr w:type="spellStart"/>
       <w:r>
@@ -5358,49 +5460,7 @@
       </w:r>
       <w:proofErr w:type="spellEnd"/>
       <w:r>
-        <w:t xml:space="preserve">. Em caso de definição de implementação no </w:t>
-      </w:r>
-      <w:proofErr w:type="spellStart"/>
-      <w:r>
-        <w:t>backend</w:t>
-      </w:r>
-      <w:proofErr w:type="spellEnd"/>
-      <w:r>
-        <w:t xml:space="preserve">, será feito usando as bibliotecas </w:t>
-      </w:r>
-      <w:r>
-        <w:t>“</w:t>
-      </w:r>
-      <w:proofErr w:type="spellStart"/>
-      <w:r>
-        <w:t>gtts</w:t>
-      </w:r>
-      <w:proofErr w:type="spellEnd"/>
-      <w:r>
-        <w:t>” e “</w:t>
-      </w:r>
-      <w:proofErr w:type="spellStart"/>
-      <w:r>
-        <w:t>playsound</w:t>
-      </w:r>
-      <w:proofErr w:type="spellEnd"/>
-      <w:r>
-        <w:t xml:space="preserve">”. Responsáveis por gerar o arquivo de áudio a partir da descrição do produto e a reprodução </w:t>
-      </w:r>
-      <w:r>
-        <w:t>desse</w:t>
-      </w:r>
-      <w:r>
-        <w:t xml:space="preserve"> arquivo</w:t>
-      </w:r>
-      <w:r>
-        <w:t xml:space="preserve"> de</w:t>
-      </w:r>
-      <w:r>
-        <w:t xml:space="preserve"> áud</w:t>
-      </w:r>
-      <w:r>
-        <w:t>io criado, respectivamente.</w:t>
+        <w:t xml:space="preserve">. </w:t>
       </w:r>
     </w:p>
     <w:p>
@@ -5491,13 +5551,112 @@
           <w:szCs w:val="32"/>
         </w:rPr>
       </w:pPr>
-      <w:r>
-        <w:rPr>
-          <w:b/>
-          <w:bCs/>
-          <w:sz w:val="32"/>
-          <w:szCs w:val="32"/>
-        </w:rPr>
+    </w:p>
+    <w:p>
+      <w:pPr>
+        <w:tabs>
+          <w:tab w:val="left" w:pos="3030"/>
+        </w:tabs>
+        <w:jc w:val="both"/>
+        <w:rPr>
+          <w:b/>
+          <w:bCs/>
+          <w:sz w:val="32"/>
+          <w:szCs w:val="32"/>
+        </w:rPr>
+      </w:pPr>
+    </w:p>
+    <w:p>
+      <w:pPr>
+        <w:tabs>
+          <w:tab w:val="left" w:pos="3030"/>
+        </w:tabs>
+        <w:jc w:val="both"/>
+        <w:rPr>
+          <w:b/>
+          <w:bCs/>
+          <w:sz w:val="32"/>
+          <w:szCs w:val="32"/>
+        </w:rPr>
+      </w:pPr>
+    </w:p>
+    <w:p>
+      <w:pPr>
+        <w:tabs>
+          <w:tab w:val="left" w:pos="3030"/>
+        </w:tabs>
+        <w:jc w:val="both"/>
+        <w:rPr>
+          <w:b/>
+          <w:bCs/>
+          <w:sz w:val="32"/>
+          <w:szCs w:val="32"/>
+        </w:rPr>
+      </w:pPr>
+    </w:p>
+    <w:p>
+      <w:pPr>
+        <w:tabs>
+          <w:tab w:val="left" w:pos="3030"/>
+        </w:tabs>
+        <w:jc w:val="both"/>
+        <w:rPr>
+          <w:b/>
+          <w:bCs/>
+          <w:sz w:val="32"/>
+          <w:szCs w:val="32"/>
+        </w:rPr>
+      </w:pPr>
+    </w:p>
+    <w:p>
+      <w:pPr>
+        <w:tabs>
+          <w:tab w:val="left" w:pos="3030"/>
+        </w:tabs>
+        <w:jc w:val="both"/>
+        <w:rPr>
+          <w:b/>
+          <w:bCs/>
+          <w:sz w:val="32"/>
+          <w:szCs w:val="32"/>
+        </w:rPr>
+      </w:pPr>
+    </w:p>
+    <w:p>
+      <w:pPr>
+        <w:tabs>
+          <w:tab w:val="left" w:pos="3030"/>
+        </w:tabs>
+        <w:jc w:val="both"/>
+        <w:rPr>
+          <w:b/>
+          <w:bCs/>
+          <w:sz w:val="32"/>
+          <w:szCs w:val="32"/>
+        </w:rPr>
+      </w:pPr>
+    </w:p>
+    <w:p>
+      <w:pPr>
+        <w:tabs>
+          <w:tab w:val="left" w:pos="3030"/>
+        </w:tabs>
+        <w:jc w:val="both"/>
+        <w:rPr>
+          <w:b/>
+          <w:bCs/>
+          <w:sz w:val="32"/>
+          <w:szCs w:val="32"/>
+        </w:rPr>
+      </w:pPr>
+      <w:r>
+        <w:rPr>
+          <w:b/>
+          <w:bCs/>
+          <w:sz w:val="32"/>
+          <w:szCs w:val="32"/>
+        </w:rPr>
+        <w:lastRenderedPageBreak/>
         <w:t>Administrador</w:t>
       </w:r>
       <w:r>
@@ -5555,39 +5714,11 @@
           <w:bCs/>
         </w:rPr>
       </w:pPr>
-    </w:p>
-    <w:p>
-      <w:pPr>
-        <w:jc w:val="both"/>
-        <w:rPr>
-          <w:b/>
-          <w:bCs/>
-        </w:rPr>
-      </w:pPr>
-    </w:p>
-    <w:p>
-      <w:pPr>
-        <w:jc w:val="both"/>
-        <w:rPr>
-          <w:b/>
-          <w:bCs/>
-        </w:rPr>
-      </w:pPr>
-    </w:p>
-    <w:p>
-      <w:pPr>
-        <w:jc w:val="both"/>
-        <w:rPr>
-          <w:b/>
-          <w:bCs/>
-        </w:rPr>
-      </w:pPr>
-      <w:r>
-        <w:rPr>
-          <w:b/>
-          <w:bCs/>
-        </w:rPr>
-        <w:lastRenderedPageBreak/>
+      <w:r>
+        <w:rPr>
+          <w:b/>
+          <w:bCs/>
+        </w:rPr>
         <w:t>Exemplo de entrada:</w:t>
       </w:r>
     </w:p>
@@ -6030,6 +6161,7 @@
         <w:jc w:val="both"/>
       </w:pPr>
       <w:r>
+        <w:lastRenderedPageBreak/>
         <w:t>Com as informações validadas, utilizamos o método “</w:t>
       </w:r>
       <w:proofErr w:type="spellStart"/>
@@ -6052,11 +6184,7 @@
         <w:t xml:space="preserve">o </w:t>
       </w:r>
       <w:r>
-        <w:t xml:space="preserve">usuário cadastrado. </w:t>
-      </w:r>
-      <w:r>
-        <w:lastRenderedPageBreak/>
-        <w:t>Não conseguindo gerar o token, o sistema retorna mensagem de erro e código de status.</w:t>
+        <w:t>usuário cadastrado. Não conseguindo gerar o token, o sistema retorna mensagem de erro e código de status.</w:t>
       </w:r>
     </w:p>
     <w:p>
@@ -6346,7 +6474,7 @@
       </w:r>
       <w:proofErr w:type="spellEnd"/>
       <w:r>
-        <w:t>);</w:t>
+        <w:t>)</w:t>
       </w:r>
     </w:p>
     <w:p>
@@ -6399,7 +6527,7 @@
         <w:jc w:val="both"/>
       </w:pPr>
       <w:r>
-        <w:t>Categorias,</w:t>
+        <w:t>Categorias</w:t>
       </w:r>
     </w:p>
     <w:p>
@@ -6410,331 +6538,342 @@
       <w:r>
         <w:t>Produtos</w:t>
       </w:r>
+    </w:p>
+    <w:p>
+      <w:pPr>
+        <w:ind w:left="708"/>
+        <w:jc w:val="both"/>
+      </w:pPr>
+      <w:proofErr w:type="spellStart"/>
+      <w:r>
+        <w:t>Usuarios</w:t>
+      </w:r>
+      <w:proofErr w:type="spellEnd"/>
+    </w:p>
+    <w:p>
+      <w:pPr>
+        <w:ind w:left="708"/>
+        <w:jc w:val="both"/>
+      </w:pPr>
+    </w:p>
+    <w:p>
+      <w:pPr>
+        <w:ind w:left="708"/>
+        <w:jc w:val="both"/>
+      </w:pPr>
+    </w:p>
+    <w:p>
+      <w:pPr>
+        <w:ind w:left="708"/>
+        <w:jc w:val="both"/>
+        <w:rPr>
+          <w:b/>
+          <w:bCs/>
+          <w:sz w:val="32"/>
+          <w:szCs w:val="32"/>
+        </w:rPr>
+      </w:pPr>
+    </w:p>
+    <w:p>
+      <w:pPr>
+        <w:ind w:left="708"/>
+        <w:jc w:val="both"/>
+        <w:rPr>
+          <w:b/>
+          <w:bCs/>
+          <w:sz w:val="32"/>
+          <w:szCs w:val="32"/>
+        </w:rPr>
+      </w:pPr>
+      <w:r>
+        <w:rPr>
+          <w:b/>
+          <w:bCs/>
+          <w:sz w:val="32"/>
+          <w:szCs w:val="32"/>
+        </w:rPr>
+        <w:t>Detalhamento da execução</w:t>
+      </w:r>
+    </w:p>
+    <w:p>
+      <w:pPr>
+        <w:ind w:left="708"/>
+        <w:jc w:val="both"/>
+      </w:pPr>
+      <w:r>
+        <w:t>O controlador armazena na variável (</w:t>
+      </w:r>
+      <w:proofErr w:type="spellStart"/>
+      <w:r>
+        <w:t>req</w:t>
+      </w:r>
+      <w:proofErr w:type="spellEnd"/>
+      <w:r>
+        <w:t>) os dados do corpo da requisição.</w:t>
+      </w:r>
+      <w:r>
+        <w:t xml:space="preserve"> Também é armazenado na variável (</w:t>
+      </w:r>
+      <w:proofErr w:type="spellStart"/>
+      <w:proofErr w:type="gramStart"/>
+      <w:r>
+        <w:t>usuario</w:t>
+      </w:r>
+      <w:proofErr w:type="spellEnd"/>
+      <w:r>
+        <w:t xml:space="preserve">) </w:t>
+      </w:r>
+      <w:r>
+        <w:t xml:space="preserve"> </w:t>
+      </w:r>
+      <w:r>
+        <w:t>a</w:t>
+      </w:r>
+      <w:proofErr w:type="gramEnd"/>
+      <w:r>
+        <w:t xml:space="preserve"> identidade</w:t>
+      </w:r>
+      <w:r>
+        <w:t xml:space="preserve"> do usuário</w:t>
+      </w:r>
+      <w:r>
+        <w:t xml:space="preserve"> </w:t>
+      </w:r>
+      <w:r>
+        <w:t>presente n</w:t>
+      </w:r>
+      <w:r>
+        <w:t>o token</w:t>
+      </w:r>
       <w:r>
         <w:t>,</w:t>
       </w:r>
-    </w:p>
-    <w:p>
-      <w:pPr>
-        <w:ind w:left="708"/>
-        <w:jc w:val="both"/>
-      </w:pPr>
+      <w:r>
+        <w:t xml:space="preserve"> </w:t>
+      </w:r>
+      <w:r>
+        <w:t xml:space="preserve">usando </w:t>
+      </w:r>
+      <w:r>
+        <w:t>o método “</w:t>
+      </w:r>
+      <w:proofErr w:type="spellStart"/>
+      <w:r>
+        <w:t>get_jwt_identity</w:t>
+      </w:r>
+      <w:proofErr w:type="spellEnd"/>
+      <w:r>
+        <w:t>”</w:t>
+      </w:r>
+      <w:r>
+        <w:t>.</w:t>
+      </w:r>
+    </w:p>
+    <w:p>
+      <w:pPr>
+        <w:ind w:left="708"/>
+        <w:jc w:val="both"/>
+      </w:pPr>
+      <w:r>
+        <w:t>Em seguida é feita a validação, através de uma busca na tabela “</w:t>
+      </w:r>
       <w:proofErr w:type="spellStart"/>
       <w:r>
         <w:t>Usuarios</w:t>
       </w:r>
       <w:proofErr w:type="spellEnd"/>
-    </w:p>
-    <w:p>
-      <w:pPr>
-        <w:ind w:left="708"/>
-        <w:jc w:val="both"/>
-      </w:pPr>
-    </w:p>
-    <w:p>
-      <w:pPr>
-        <w:ind w:left="708"/>
-        <w:jc w:val="both"/>
-      </w:pPr>
-    </w:p>
-    <w:p>
-      <w:pPr>
-        <w:ind w:left="708"/>
-        <w:jc w:val="both"/>
-        <w:rPr>
-          <w:b/>
-          <w:bCs/>
-          <w:sz w:val="32"/>
-          <w:szCs w:val="32"/>
-        </w:rPr>
-      </w:pPr>
-    </w:p>
-    <w:p>
-      <w:pPr>
-        <w:ind w:left="708"/>
-        <w:jc w:val="both"/>
-        <w:rPr>
-          <w:b/>
-          <w:bCs/>
-          <w:sz w:val="32"/>
-          <w:szCs w:val="32"/>
-        </w:rPr>
-      </w:pPr>
-      <w:r>
-        <w:rPr>
-          <w:b/>
-          <w:bCs/>
-          <w:sz w:val="32"/>
-          <w:szCs w:val="32"/>
-        </w:rPr>
-        <w:lastRenderedPageBreak/>
-        <w:t>Detalhamento da execução</w:t>
-      </w:r>
-    </w:p>
-    <w:p>
-      <w:pPr>
-        <w:ind w:left="708"/>
-        <w:jc w:val="both"/>
-      </w:pPr>
-      <w:r>
-        <w:t>O controlador armazena na variável (</w:t>
-      </w:r>
-      <w:proofErr w:type="spellStart"/>
-      <w:r>
-        <w:t>req</w:t>
-      </w:r>
-      <w:proofErr w:type="spellEnd"/>
-      <w:r>
-        <w:t>) os dados do corpo da requisição.</w:t>
-      </w:r>
-      <w:r>
-        <w:t xml:space="preserve"> Também é armazenado na variável (</w:t>
-      </w:r>
-      <w:proofErr w:type="spellStart"/>
-      <w:r>
-        <w:t>usuario</w:t>
+      <w:r>
+        <w:t xml:space="preserve">” que retorna usuário cadastrado com o mesmo nome de usuário passado no </w:t>
+      </w:r>
+      <w:r>
+        <w:t>token do usuário</w:t>
+      </w:r>
+      <w:r>
+        <w:t xml:space="preserve"> (</w:t>
+      </w:r>
+      <w:proofErr w:type="spellStart"/>
+      <w:r>
+        <w:t>username</w:t>
+      </w:r>
+      <w:proofErr w:type="spellEnd"/>
+      <w:r>
+        <w:t xml:space="preserve">). Caso não haja retorno, o sistema envia </w:t>
+      </w:r>
+      <w:proofErr w:type="spellStart"/>
+      <w:r>
+        <w:t>mensagem</w:t>
+      </w:r>
+      <w:proofErr w:type="spellEnd"/>
+      <w:r>
+        <w:t xml:space="preserve"> de erro e código de status.</w:t>
+      </w:r>
+    </w:p>
+    <w:p>
+      <w:pPr>
+        <w:ind w:left="708"/>
+        <w:jc w:val="both"/>
+      </w:pPr>
+      <w:r>
+        <w:t xml:space="preserve">Após a validação das credenciais do usuário, </w:t>
+      </w:r>
+      <w:r>
+        <w:t xml:space="preserve">é feita a validação da categoria do produto a ser cadastrado, conferindo se o id de categoria passado no corpo da requisição é </w:t>
+      </w:r>
+      <w:r>
+        <w:t xml:space="preserve">válido (Se existe uma categoria cadastrada no banco com o mesmo id). </w:t>
+      </w:r>
+      <w:r>
+        <w:t xml:space="preserve">É realizada uma busca na tabela “Categorias”, </w:t>
+      </w:r>
+      <w:r>
+        <w:t>para encontrar</w:t>
+      </w:r>
+      <w:r>
+        <w:t xml:space="preserve"> a categoria com id igual ao </w:t>
+      </w:r>
+      <w:r>
+        <w:t>(</w:t>
+      </w:r>
+      <w:proofErr w:type="spellStart"/>
+      <w:r>
+        <w:t>categoria_id</w:t>
+      </w:r>
+      <w:proofErr w:type="spellEnd"/>
+      <w:r>
+        <w:t xml:space="preserve">) passado no corpo da requisição. Caso não haja nenhuma categoria cadastrada com id </w:t>
+      </w:r>
+      <w:r>
+        <w:t>igual ao id de busca, será retornada uma mensagem de erro e o código de status.</w:t>
+      </w:r>
+    </w:p>
+    <w:p>
+      <w:pPr>
+        <w:ind w:left="708"/>
+        <w:jc w:val="both"/>
+      </w:pPr>
+      <w:r>
+        <w:t xml:space="preserve">A última validação </w:t>
+      </w:r>
+      <w:r>
+        <w:t>será feita buscando por produto cadastrado no banco de dados com o mesmo nome que foi passado no corpo da requisição (</w:t>
+      </w:r>
+      <w:proofErr w:type="spellStart"/>
+      <w:proofErr w:type="gramStart"/>
+      <w:r>
+        <w:t>req.nome</w:t>
+      </w:r>
+      <w:proofErr w:type="spellEnd"/>
+      <w:proofErr w:type="gramEnd"/>
+      <w:r>
+        <w:t>)</w:t>
+      </w:r>
+      <w:r>
+        <w:t xml:space="preserve">. Fazemos uma busca na tabela produtos, buscando por produto </w:t>
+      </w:r>
+      <w:r>
+        <w:t xml:space="preserve">cadastrado com mesmo nome passado </w:t>
+      </w:r>
+      <w:r>
+        <w:t>na requisição. Com retorno positivo, ou seja, caso exista um produto de mesmo nome já cadastrado, será retornada uma mensagem de erro e o código de status.</w:t>
+      </w:r>
+    </w:p>
+    <w:p>
+      <w:pPr>
+        <w:ind w:left="708"/>
+        <w:jc w:val="both"/>
+      </w:pPr>
+      <w:r>
+        <w:t>Com todas as validações concluídas, armazena</w:t>
+      </w:r>
+      <w:r>
+        <w:t>mos em uma variável (</w:t>
+      </w:r>
+      <w:proofErr w:type="spellStart"/>
+      <w:r>
+        <w:t>produto_cadastrado</w:t>
       </w:r>
       <w:proofErr w:type="spellEnd"/>
       <w:r>
         <w:t xml:space="preserve">) </w:t>
       </w:r>
       <w:r>
-        <w:t xml:space="preserve"> </w:t>
-      </w:r>
-      <w:r>
-        <w:t>a identidade</w:t>
-      </w:r>
-      <w:r>
-        <w:t xml:space="preserve"> do usuário</w:t>
-      </w:r>
-      <w:r>
-        <w:t xml:space="preserve"> </w:t>
-      </w:r>
-      <w:r>
-        <w:t>presente n</w:t>
-      </w:r>
-      <w:r>
-        <w:t>o token</w:t>
-      </w:r>
-      <w:r>
-        <w:t>,</w:t>
-      </w:r>
-      <w:r>
-        <w:t xml:space="preserve"> </w:t>
-      </w:r>
-      <w:r>
-        <w:t xml:space="preserve">usando </w:t>
-      </w:r>
-      <w:r>
-        <w:t>o método “</w:t>
-      </w:r>
-      <w:proofErr w:type="spellStart"/>
-      <w:r>
-        <w:t>get_jwt_identity</w:t>
-      </w:r>
-      <w:proofErr w:type="spellEnd"/>
+        <w:t xml:space="preserve">o retorno da ação de </w:t>
+      </w:r>
+      <w:proofErr w:type="gramStart"/>
+      <w:r>
+        <w:t>criar um novo</w:t>
+      </w:r>
+      <w:proofErr w:type="gramEnd"/>
+      <w:r>
+        <w:t xml:space="preserve"> registro na tabela “Produtos”. </w:t>
+      </w:r>
+      <w:r>
+        <w:t>Cada propriedade passada na requisição, será salva como prop</w:t>
+      </w:r>
+      <w:r>
+        <w:t xml:space="preserve">riedade do novo produto. </w:t>
+      </w:r>
+      <w:r>
+        <w:t xml:space="preserve">Caso </w:t>
+      </w:r>
+      <w:r>
+        <w:t xml:space="preserve">não exista retorno, o sistema envia </w:t>
+      </w:r>
+      <w:proofErr w:type="spellStart"/>
+      <w:r>
+        <w:t>mensagem</w:t>
+      </w:r>
+      <w:proofErr w:type="spellEnd"/>
+      <w:r>
+        <w:t xml:space="preserve"> de erro e código de status.</w:t>
+      </w:r>
+    </w:p>
+    <w:p>
+      <w:pPr>
+        <w:ind w:left="708"/>
+        <w:jc w:val="both"/>
+      </w:pPr>
+      <w:r>
+        <w:t xml:space="preserve">Finalizando, o sistema retorna em formato JSON, uma mensagem de </w:t>
+      </w:r>
+      <w:r>
+        <w:t>sucesso e o código de status.</w:t>
+      </w:r>
+    </w:p>
+    <w:p>
+      <w:pPr>
+        <w:ind w:left="708"/>
+        <w:jc w:val="both"/>
+      </w:pPr>
+    </w:p>
+    <w:p>
+      <w:pPr>
+        <w:ind w:left="708"/>
+        <w:jc w:val="both"/>
+      </w:pPr>
+      <w:r>
+        <w:rPr>
+          <w:b/>
+          <w:bCs/>
+        </w:rPr>
+        <w:t>OBS:</w:t>
+      </w:r>
+      <w:r>
+        <w:t xml:space="preserve"> O módulo de upload de arquivos será implementado nessa rota. </w:t>
+      </w:r>
+      <w:r>
+        <w:t xml:space="preserve">Será utilizado a Biblioteca </w:t>
+      </w:r>
+      <w:r>
+        <w:t>“b</w:t>
+      </w:r>
+      <w:r>
+        <w:t>oto3</w:t>
+      </w:r>
       <w:r>
         <w:t>”</w:t>
       </w:r>
       <w:r>
-        <w:t>.</w:t>
-      </w:r>
-    </w:p>
-    <w:p>
-      <w:pPr>
-        <w:ind w:left="708"/>
-        <w:jc w:val="both"/>
-      </w:pPr>
-      <w:r>
-        <w:t>Em seguida é feita a validação, através de uma busca na tabela “</w:t>
-      </w:r>
-      <w:proofErr w:type="spellStart"/>
-      <w:r>
-        <w:t>Usuarios</w:t>
-      </w:r>
-      <w:proofErr w:type="spellEnd"/>
-      <w:r>
-        <w:t xml:space="preserve">” que retorna usuário cadastrado com o mesmo nome de usuário passado no </w:t>
-      </w:r>
-      <w:r>
-        <w:t>token do usuário</w:t>
-      </w:r>
-      <w:r>
-        <w:t xml:space="preserve"> (</w:t>
-      </w:r>
-      <w:proofErr w:type="spellStart"/>
-      <w:r>
-        <w:t>username</w:t>
-      </w:r>
-      <w:proofErr w:type="spellEnd"/>
-      <w:r>
-        <w:t xml:space="preserve">). Caso não haja retorno, o sistema envia </w:t>
-      </w:r>
-      <w:proofErr w:type="spellStart"/>
-      <w:r>
-        <w:t>mensagem</w:t>
-      </w:r>
-      <w:proofErr w:type="spellEnd"/>
-      <w:r>
-        <w:t xml:space="preserve"> de erro e código de status.</w:t>
-      </w:r>
-    </w:p>
-    <w:p>
-      <w:pPr>
-        <w:ind w:left="708"/>
-        <w:jc w:val="both"/>
-      </w:pPr>
-      <w:r>
-        <w:t xml:space="preserve">Após a validação das credenciais do usuário, </w:t>
-      </w:r>
-      <w:r>
-        <w:t xml:space="preserve">é feita a validação da categoria do produto a ser cadastrado, conferindo se o id de categoria passado no corpo da requisição é </w:t>
-      </w:r>
-      <w:r>
-        <w:t xml:space="preserve">válido (Se existe uma categoria cadastrada no banco com o mesmo id). </w:t>
-      </w:r>
-      <w:r>
-        <w:t xml:space="preserve">É realizada uma busca na tabela “Categorias”, </w:t>
-      </w:r>
-      <w:r>
-        <w:t>para encontrar</w:t>
-      </w:r>
-      <w:r>
-        <w:t xml:space="preserve"> a categoria com id igual ao </w:t>
-      </w:r>
-      <w:r>
-        <w:t>(</w:t>
-      </w:r>
-      <w:proofErr w:type="spellStart"/>
-      <w:r>
-        <w:t>categoria_id</w:t>
-      </w:r>
-      <w:proofErr w:type="spellEnd"/>
-      <w:r>
-        <w:t xml:space="preserve">) passado no corpo da requisição. Caso não haja nenhuma categoria cadastrada com id </w:t>
-      </w:r>
-      <w:r>
-        <w:t>igual ao id de busca, será retornada uma mensagem de erro e o código de status.</w:t>
-      </w:r>
-    </w:p>
-    <w:p>
-      <w:pPr>
-        <w:ind w:left="708"/>
-        <w:jc w:val="both"/>
-      </w:pPr>
-      <w:r>
-        <w:t xml:space="preserve">A última validação </w:t>
-      </w:r>
-      <w:r>
-        <w:t>será feita buscando por produto cadastrado no banco de dados com o mesmo nome que foi passado no corpo da requisição (</w:t>
-      </w:r>
-      <w:proofErr w:type="spellStart"/>
-      <w:r>
-        <w:t>req.nome</w:t>
-      </w:r>
-      <w:proofErr w:type="spellEnd"/>
-      <w:r>
-        <w:t>)</w:t>
-      </w:r>
-      <w:r>
-        <w:t xml:space="preserve">. Fazemos uma busca na tabela produtos, buscando por produto </w:t>
-      </w:r>
-      <w:r>
-        <w:t xml:space="preserve">cadastrado com mesmo nome passado </w:t>
-      </w:r>
-      <w:r>
-        <w:t>na requisição. Com retorno positivo, ou seja, caso exista um produto de mesmo nome já cadastrado, será retornada uma mensagem de erro e o código de status.</w:t>
-      </w:r>
-    </w:p>
-    <w:p>
-      <w:pPr>
-        <w:ind w:left="708"/>
-        <w:jc w:val="both"/>
-      </w:pPr>
-      <w:r>
-        <w:t>Com todas as validações concluídas, armazena</w:t>
-      </w:r>
-      <w:r>
-        <w:t>mos em uma variável (</w:t>
-      </w:r>
-      <w:proofErr w:type="spellStart"/>
-      <w:r>
-        <w:t>produto_cadastrado</w:t>
-      </w:r>
-      <w:proofErr w:type="spellEnd"/>
-      <w:r>
-        <w:t xml:space="preserve">) </w:t>
-      </w:r>
-      <w:r>
-        <w:t xml:space="preserve">o retorno da ação de criar um novo registro na tabela “Produtos”. </w:t>
-      </w:r>
-      <w:r>
-        <w:t>Cada propriedade passada na requisição, será salva como prop</w:t>
-      </w:r>
-      <w:r>
-        <w:t xml:space="preserve">riedade do novo produto. </w:t>
-      </w:r>
-      <w:r>
-        <w:t xml:space="preserve">Caso </w:t>
-      </w:r>
-      <w:r>
-        <w:t xml:space="preserve">não exista retorno, o sistema envia </w:t>
-      </w:r>
-      <w:proofErr w:type="spellStart"/>
-      <w:r>
-        <w:t>mensagem</w:t>
-      </w:r>
-      <w:proofErr w:type="spellEnd"/>
-      <w:r>
-        <w:t xml:space="preserve"> de erro e código de status.</w:t>
-      </w:r>
-    </w:p>
-    <w:p>
-      <w:pPr>
-        <w:ind w:left="708"/>
-        <w:jc w:val="both"/>
-      </w:pPr>
-      <w:r>
-        <w:t xml:space="preserve">Finalizando, o sistema retorna em formato JSON, uma mensagem de </w:t>
-      </w:r>
-      <w:r>
-        <w:t>sucesso e o código de status.</w:t>
-      </w:r>
-    </w:p>
-    <w:p>
-      <w:pPr>
-        <w:ind w:left="708"/>
-        <w:jc w:val="both"/>
-      </w:pPr>
-    </w:p>
-    <w:p>
-      <w:pPr>
-        <w:ind w:left="708"/>
-        <w:jc w:val="both"/>
-      </w:pPr>
-      <w:r>
-        <w:rPr>
-          <w:b/>
-          <w:bCs/>
-        </w:rPr>
-        <w:t>OBS:</w:t>
-      </w:r>
-      <w:r>
-        <w:t xml:space="preserve"> O módulo de upload de arquivos será implementado nessa rota. </w:t>
-      </w:r>
-      <w:r>
-        <w:t xml:space="preserve">Será utilizado a Biblioteca </w:t>
-      </w:r>
-      <w:r>
-        <w:t>“b</w:t>
-      </w:r>
-      <w:r>
-        <w:t>oto3</w:t>
-      </w:r>
-      <w:r>
-        <w:t>”</w:t>
-      </w:r>
-      <w:r>
         <w:t xml:space="preserve"> (AWS – SDK)</w:t>
       </w:r>
       <w:r>
@@ -6760,70 +6899,7 @@
       </w:r>
       <w:proofErr w:type="spellEnd"/>
       <w:r>
-        <w:t xml:space="preserve">, permitindo o usuário enviar arquivo de imagem e vídeo. O áudio será implementado usando </w:t>
-      </w:r>
-      <w:r>
-        <w:t>a leitura da descrição através d</w:t>
-      </w:r>
-      <w:r>
-        <w:t xml:space="preserve">as bibliotecas </w:t>
-      </w:r>
-      <w:r>
-        <w:t>“</w:t>
-      </w:r>
-      <w:proofErr w:type="spellStart"/>
-      <w:r>
-        <w:t>gtts</w:t>
-      </w:r>
-      <w:proofErr w:type="spellEnd"/>
-      <w:r>
-        <w:t>”</w:t>
-      </w:r>
-      <w:r>
-        <w:t xml:space="preserve"> e “</w:t>
-      </w:r>
-      <w:proofErr w:type="spellStart"/>
-      <w:r>
-        <w:t>pla</w:t>
-      </w:r>
-      <w:r>
-        <w:t>y</w:t>
-      </w:r>
-      <w:r>
-        <w:t>sound</w:t>
-      </w:r>
-      <w:proofErr w:type="spellEnd"/>
-      <w:r>
-        <w:t>”</w:t>
-      </w:r>
-      <w:r>
-        <w:t>, responsáve</w:t>
-      </w:r>
-      <w:r>
-        <w:t>is</w:t>
-      </w:r>
-      <w:r>
-        <w:t xml:space="preserve"> pela criação do arquivo </w:t>
-      </w:r>
-      <w:r>
-        <w:t>de áudio através do arquivo de texto (</w:t>
-      </w:r>
-      <w:proofErr w:type="spellStart"/>
-      <w:r>
-        <w:t>produto.descricao</w:t>
-      </w:r>
-      <w:proofErr w:type="spellEnd"/>
-      <w:r>
-        <w:t>)</w:t>
-      </w:r>
-      <w:r>
-        <w:t xml:space="preserve"> e reprodução do áudio</w:t>
-      </w:r>
-      <w:r>
-        <w:t>, respectivamente</w:t>
-      </w:r>
-      <w:r>
-        <w:t>.</w:t>
+        <w:t xml:space="preserve">, permitindo o usuário enviar arquivo de imagem e vídeo. </w:t>
       </w:r>
     </w:p>
     <w:p>
@@ -7139,12 +7215,17 @@
         <w:t>) os dados do corpo da requisição. Também é armazenado na variável (</w:t>
       </w:r>
       <w:proofErr w:type="spellStart"/>
+      <w:proofErr w:type="gramStart"/>
       <w:r>
         <w:t>usuario</w:t>
       </w:r>
       <w:proofErr w:type="spellEnd"/>
       <w:r>
-        <w:t>)  a identidade do usuário presente no token, usando o método “</w:t>
+        <w:t>)  a</w:t>
+      </w:r>
+      <w:proofErr w:type="gramEnd"/>
+      <w:r>
+        <w:t xml:space="preserve"> identidade do usuário presente no token, usando o método “</w:t>
       </w:r>
       <w:proofErr w:type="spellStart"/>
       <w:r>
@@ -7395,7 +7476,15 @@
       </w:r>
       <w:proofErr w:type="spellEnd"/>
       <w:r>
-        <w:t>) o retorno da ação de criar um novo registro na tabela “</w:t>
+        <w:t xml:space="preserve">) o retorno da ação de </w:t>
+      </w:r>
+      <w:proofErr w:type="gramStart"/>
+      <w:r>
+        <w:t>criar um novo</w:t>
+      </w:r>
+      <w:proofErr w:type="gramEnd"/>
+      <w:r>
+        <w:t xml:space="preserve"> registro na tabela “</w:t>
       </w:r>
       <w:r>
         <w:t>Mesas</w:t>
@@ -7966,12 +8055,17 @@
         <w:t>) os dados do corpo da requisição. Também é armazenado na variável (</w:t>
       </w:r>
       <w:proofErr w:type="spellStart"/>
+      <w:proofErr w:type="gramStart"/>
       <w:r>
         <w:t>usuario</w:t>
       </w:r>
       <w:proofErr w:type="spellEnd"/>
       <w:r>
-        <w:t>)  a identidade do usuário presente no token, usando o método “</w:t>
+        <w:t>)  a</w:t>
+      </w:r>
+      <w:proofErr w:type="gramEnd"/>
+      <w:r>
+        <w:t xml:space="preserve"> identidade do usuário presente no token, usando o método “</w:t>
       </w:r>
       <w:proofErr w:type="spellStart"/>
       <w:r>
@@ -8156,13 +8250,18 @@
         <w:t xml:space="preserve">do produto, com </w:t>
       </w:r>
       <w:r>
-        <w:t>os dados passados na requisição. A atualização encerra com o comando “.</w:t>
+        <w:t xml:space="preserve">os dados passados na requisição. A atualização encerra com o comando </w:t>
+      </w:r>
+      <w:proofErr w:type="gramStart"/>
+      <w:r>
+        <w:t>“.</w:t>
       </w:r>
       <w:proofErr w:type="spellStart"/>
       <w:r>
         <w:t>save</w:t>
       </w:r>
       <w:proofErr w:type="spellEnd"/>
+      <w:proofErr w:type="gramEnd"/>
       <w:r>
         <w:t>()”</w:t>
       </w:r>
@@ -8531,12 +8630,17 @@
         <w:t>) os dados do corpo da requisição. Também é armazenado na variável (</w:t>
       </w:r>
       <w:proofErr w:type="spellStart"/>
+      <w:proofErr w:type="gramStart"/>
       <w:r>
         <w:t>usuario</w:t>
       </w:r>
       <w:proofErr w:type="spellEnd"/>
       <w:r>
-        <w:t>)  a identidade do usuário presente no token, usando o método “</w:t>
+        <w:t>)  a</w:t>
+      </w:r>
+      <w:proofErr w:type="gramEnd"/>
+      <w:r>
+        <w:t xml:space="preserve"> identidade do usuário presente no token, usando o método “</w:t>
       </w:r>
       <w:proofErr w:type="spellStart"/>
       <w:r>
@@ -9782,12 +9886,17 @@
         <w:t>) os dados do corpo da requisição. Também é armazenado na variável (</w:t>
       </w:r>
       <w:proofErr w:type="spellStart"/>
+      <w:proofErr w:type="gramStart"/>
       <w:r>
         <w:t>usuario</w:t>
       </w:r>
       <w:proofErr w:type="spellEnd"/>
       <w:r>
-        <w:t>)  a identidade do usuário presente no token, usando o método “</w:t>
+        <w:t>)  a</w:t>
+      </w:r>
+      <w:proofErr w:type="gramEnd"/>
+      <w:r>
+        <w:t xml:space="preserve"> identidade do usuário presente no token, usando o método “</w:t>
       </w:r>
       <w:proofErr w:type="spellStart"/>
       <w:r>
@@ -9999,7 +10108,15 @@
       </w:r>
       <w:proofErr w:type="spellEnd"/>
       <w:r>
-        <w:t>) o retorno da ação de criar um novo registro na tabela “</w:t>
+        <w:t xml:space="preserve">) o retorno da ação de </w:t>
+      </w:r>
+      <w:proofErr w:type="gramStart"/>
+      <w:r>
+        <w:t>criar um novo</w:t>
+      </w:r>
+      <w:proofErr w:type="gramEnd"/>
+      <w:r>
+        <w:t xml:space="preserve"> registro na tabela “</w:t>
       </w:r>
       <w:proofErr w:type="spellStart"/>
       <w:r>

</xml_diff>